<commit_message>
Wrote the template requests and made remarks
</commit_message>
<xml_diff>
--- a/Resources/Family Tree Template Requests and Remarks.docx
+++ b/Resources/Family Tree Template Requests and Remarks.docx
@@ -106,15 +106,7 @@
         </w:numPr>
       </w:pPr>
       <w:r>
-        <w:t>Inconsistency use of ordering types (</w:t>
-      </w:r>
-      <w:proofErr w:type="gramStart"/>
-      <w:r>
-        <w:t>I.,II</w:t>
-      </w:r>
-      <w:proofErr w:type="gramEnd"/>
-      <w:r>
-        <w:t>.,…) for 1</w:t>
+        <w:t>Inconsistency use of ordering types (I.,II.,…) for 1</w:t>
       </w:r>
       <w:r>
         <w:rPr>
@@ -208,6 +200,151 @@
       </w:pPr>
       <w:r>
         <w:t>For example, c., (1), (2), additional partnership, (1)</w:t>
+      </w:r>
+    </w:p>
+    <w:p>
+      <w:pPr>
+        <w:rPr>
+          <w:rFonts w:asciiTheme="majorHAnsi" w:eastAsiaTheme="majorEastAsia" w:hAnsiTheme="majorHAnsi" w:cstheme="majorBidi"/>
+          <w:color w:val="2F5496" w:themeColor="accent1" w:themeShade="BF"/>
+          <w:sz w:val="32"/>
+          <w:szCs w:val="32"/>
+        </w:rPr>
+      </w:pPr>
+      <w:r>
+        <w:br w:type="page"/>
+      </w:r>
+    </w:p>
+    <w:p>
+      <w:pPr>
+        <w:pStyle w:val="Heading1"/>
+      </w:pPr>
+      <w:r>
+        <w:lastRenderedPageBreak/>
+        <w:t>Template Requests in The Parsing Perspective</w:t>
+      </w:r>
+    </w:p>
+    <w:p>
+      <w:pPr>
+        <w:pStyle w:val="ListParagraph"/>
+        <w:numPr>
+          <w:ilvl w:val="0"/>
+          <w:numId w:val="2"/>
+        </w:numPr>
+      </w:pPr>
+      <w:r>
+        <w:t>Since each line of the template has a display of a full-name, birth-date (if provided), marriage-date (if-provided), and deceased-date (if-provided), then would it be possible for the following:</w:t>
+      </w:r>
+    </w:p>
+    <w:p>
+      <w:pPr>
+        <w:pStyle w:val="ListParagraph"/>
+        <w:numPr>
+          <w:ilvl w:val="1"/>
+          <w:numId w:val="2"/>
+        </w:numPr>
+      </w:pPr>
+      <w:r>
+        <w:t xml:space="preserve">In between each of the attributes, require at least 2 spaces. In terms of parsing, I have an algorithm that used one of spaces to separate each string into tokens and another space </w:t>
+      </w:r>
+      <w:r>
+        <w:t>would represent a transition between the attributes.</w:t>
+      </w:r>
+    </w:p>
+    <w:p>
+      <w:pPr>
+        <w:pStyle w:val="ListParagraph"/>
+        <w:numPr>
+          <w:ilvl w:val="1"/>
+          <w:numId w:val="2"/>
+        </w:numPr>
+      </w:pPr>
+      <w:r>
+        <w:t>For the dates, require the 1</w:t>
+      </w:r>
+      <w:r>
+        <w:rPr>
+          <w:vertAlign w:val="superscript"/>
+        </w:rPr>
+        <w:t>st</w:t>
+      </w:r>
+      <w:r>
+        <w:t xml:space="preserve"> three letters only. In terms of parsing, the parser was confused of any month like April, June, July such that, it is also part of a name. Another one of the parsing algorithms, separates between a name and a date. If we require only the 1</w:t>
+      </w:r>
+      <w:r>
+        <w:rPr>
+          <w:vertAlign w:val="superscript"/>
+        </w:rPr>
+        <w:t>st</w:t>
+      </w:r>
+      <w:r>
+        <w:t xml:space="preserve"> three characters, then my parsing algorithm distinguishing between a name and a date would provide more effective results.</w:t>
+      </w:r>
+    </w:p>
+    <w:p>
+      <w:pPr>
+        <w:pStyle w:val="ListParagraph"/>
+        <w:numPr>
+          <w:ilvl w:val="1"/>
+          <w:numId w:val="2"/>
+        </w:numPr>
+      </w:pPr>
+      <w:r>
+        <w:t>Also, for the dates, put spaces between the day-mouth-year values respectively. In the parsing perspective, if we don’t have spaces between the values, then it is treated like the date is a token.</w:t>
+      </w:r>
+    </w:p>
+    <w:p>
+      <w:pPr>
+        <w:pStyle w:val="ListParagraph"/>
+        <w:numPr>
+          <w:ilvl w:val="1"/>
+          <w:numId w:val="2"/>
+        </w:numPr>
+      </w:pPr>
+      <w:r>
+        <w:t>Require names and birth dates for each biological member for the sake of comparison between them.</w:t>
+      </w:r>
+      <w:r>
+        <w:t xml:space="preserve"> In terms of .NET backend programing, I need to explicitly implement a method that determines what member comes first.</w:t>
+      </w:r>
+    </w:p>
+    <w:p>
+      <w:pPr>
+        <w:pStyle w:val="ListParagraph"/>
+        <w:numPr>
+          <w:ilvl w:val="1"/>
+          <w:numId w:val="2"/>
+        </w:numPr>
+      </w:pPr>
+      <w:r>
+        <w:t>Would it be possible that we can leave the description out such as “(twin)”,”(triplet)”,etc.? It makes the parsing a lot more complicated. If it is deemed very important, I can come up with a way to deal with that</w:t>
+      </w:r>
+      <w:r>
+        <w:t>.</w:t>
+      </w:r>
+    </w:p>
+    <w:p>
+      <w:pPr>
+        <w:pStyle w:val="ListParagraph"/>
+        <w:numPr>
+          <w:ilvl w:val="0"/>
+          <w:numId w:val="2"/>
+        </w:numPr>
+      </w:pPr>
+      <w:r>
+        <w:t>Handling additional partnerships:</w:t>
+      </w:r>
+    </w:p>
+    <w:p>
+      <w:pPr>
+        <w:pStyle w:val="ListParagraph"/>
+        <w:numPr>
+          <w:ilvl w:val="1"/>
+          <w:numId w:val="2"/>
+        </w:numPr>
+      </w:pPr>
+      <w:r>
+        <w:t>Write the ordering type, birth date, and deceased date (if deceased) again for each additional partnership. I have an algorithm that needs to parse the text between each ordering type as the element part of the Tree Node and have an algorithm that check for additional partnerships.</w:t>
       </w:r>
     </w:p>
     <w:p/>
@@ -224,6 +361,119 @@
 <file path=word/numbering.xml><?xml version="1.0" encoding="utf-8"?>
 <w:numbering xmlns:wpc="http://schemas.microsoft.com/office/word/2010/wordprocessingCanvas" xmlns:cx="http://schemas.microsoft.com/office/drawing/2014/chartex" xmlns:cx1="http://schemas.microsoft.com/office/drawing/2015/9/8/chartex" xmlns:cx2="http://schemas.microsoft.com/office/drawing/2015/10/21/chartex" xmlns:cx3="http://schemas.microsoft.com/office/drawing/2016/5/9/chartex" xmlns:cx4="http://schemas.microsoft.com/office/drawing/2016/5/10/chartex" xmlns:cx5="http://schemas.microsoft.com/office/drawing/2016/5/11/chartex" xmlns:cx6="http://schemas.microsoft.com/office/drawing/2016/5/12/chartex" xmlns:cx7="http://schemas.microsoft.com/office/drawing/2016/5/13/chartex" xmlns:cx8="http://schemas.microsoft.com/office/drawing/2016/5/14/chartex" xmlns:mc="http://schemas.openxmlformats.org/markup-compatibility/2006" xmlns:aink="http://schemas.microsoft.com/office/drawing/2016/ink" xmlns:am3d="http://schemas.microsoft.com/office/drawing/2017/model3d" xmlns:o="urn:schemas-microsoft-com:office:office" xmlns:oel="http://schemas.microsoft.com/office/2019/extlst" xmlns:r="http://schemas.openxmlformats.org/officeDocument/2006/relationships" xmlns:m="http://schemas.openxmlformats.org/officeDocument/2006/math" xmlns:v="urn:schemas-microsoft-com:vml" xmlns:wp14="http://schemas.microsoft.com/office/word/2010/wordprocessingDrawing" xmlns:wp="http://schemas.openxmlformats.org/drawingml/2006/wordprocessingDrawing" xmlns:w10="urn:schemas-microsoft-com:office:word" xmlns:w="http://schemas.openxmlformats.org/wordprocessingml/2006/main" xmlns:w14="http://schemas.microsoft.com/office/word/2010/wordml" xmlns:w15="http://schemas.microsoft.com/office/word/2012/wordml" xmlns:w16cex="http://schemas.microsoft.com/office/word/2018/wordml/cex" xmlns:w16cid="http://schemas.microsoft.com/office/word/2016/wordml/cid" xmlns:w16="http://schemas.microsoft.com/office/word/2018/wordml" xmlns:w16sdtdh="http://schemas.microsoft.com/office/word/2020/wordml/sdtdatahash" xmlns:w16se="http://schemas.microsoft.com/office/word/2015/wordml/symex" xmlns:wpg="http://schemas.microsoft.com/office/word/2010/wordprocessingGroup" xmlns:wpi="http://schemas.microsoft.com/office/word/2010/wordprocessingInk" xmlns:wne="http://schemas.microsoft.com/office/word/2006/wordml" xmlns:wps="http://schemas.microsoft.com/office/word/2010/wordprocessingShape" mc:Ignorable="w14 w15 w16se w16cid w16 w16cex w16sdtdh wp14">
   <w:abstractNum w:abstractNumId="0" w15:restartNumberingAfterBreak="0">
+    <w:nsid w:val="61DC79E0"/>
+    <w:multiLevelType w:val="hybridMultilevel"/>
+    <w:tmpl w:val="617C607C"/>
+    <w:lvl w:ilvl="0" w:tplc="04090001">
+      <w:start w:val="1"/>
+      <w:numFmt w:val="bullet"/>
+      <w:lvlText w:val=""/>
+      <w:lvlJc w:val="left"/>
+      <w:pPr>
+        <w:ind w:left="720" w:hanging="360"/>
+      </w:pPr>
+      <w:rPr>
+        <w:rFonts w:ascii="Symbol" w:hAnsi="Symbol" w:hint="default"/>
+      </w:rPr>
+    </w:lvl>
+    <w:lvl w:ilvl="1" w:tplc="04090003">
+      <w:start w:val="1"/>
+      <w:numFmt w:val="bullet"/>
+      <w:lvlText w:val="o"/>
+      <w:lvlJc w:val="left"/>
+      <w:pPr>
+        <w:ind w:left="1440" w:hanging="360"/>
+      </w:pPr>
+      <w:rPr>
+        <w:rFonts w:ascii="Courier New" w:hAnsi="Courier New" w:cs="Courier New" w:hint="default"/>
+      </w:rPr>
+    </w:lvl>
+    <w:lvl w:ilvl="2" w:tplc="04090005">
+      <w:start w:val="1"/>
+      <w:numFmt w:val="bullet"/>
+      <w:lvlText w:val=""/>
+      <w:lvlJc w:val="left"/>
+      <w:pPr>
+        <w:ind w:left="2160" w:hanging="360"/>
+      </w:pPr>
+      <w:rPr>
+        <w:rFonts w:ascii="Wingdings" w:hAnsi="Wingdings" w:hint="default"/>
+      </w:rPr>
+    </w:lvl>
+    <w:lvl w:ilvl="3" w:tplc="04090001" w:tentative="1">
+      <w:start w:val="1"/>
+      <w:numFmt w:val="bullet"/>
+      <w:lvlText w:val=""/>
+      <w:lvlJc w:val="left"/>
+      <w:pPr>
+        <w:ind w:left="2880" w:hanging="360"/>
+      </w:pPr>
+      <w:rPr>
+        <w:rFonts w:ascii="Symbol" w:hAnsi="Symbol" w:hint="default"/>
+      </w:rPr>
+    </w:lvl>
+    <w:lvl w:ilvl="4" w:tplc="04090003" w:tentative="1">
+      <w:start w:val="1"/>
+      <w:numFmt w:val="bullet"/>
+      <w:lvlText w:val="o"/>
+      <w:lvlJc w:val="left"/>
+      <w:pPr>
+        <w:ind w:left="3600" w:hanging="360"/>
+      </w:pPr>
+      <w:rPr>
+        <w:rFonts w:ascii="Courier New" w:hAnsi="Courier New" w:cs="Courier New" w:hint="default"/>
+      </w:rPr>
+    </w:lvl>
+    <w:lvl w:ilvl="5" w:tplc="04090005" w:tentative="1">
+      <w:start w:val="1"/>
+      <w:numFmt w:val="bullet"/>
+      <w:lvlText w:val=""/>
+      <w:lvlJc w:val="left"/>
+      <w:pPr>
+        <w:ind w:left="4320" w:hanging="360"/>
+      </w:pPr>
+      <w:rPr>
+        <w:rFonts w:ascii="Wingdings" w:hAnsi="Wingdings" w:hint="default"/>
+      </w:rPr>
+    </w:lvl>
+    <w:lvl w:ilvl="6" w:tplc="04090001" w:tentative="1">
+      <w:start w:val="1"/>
+      <w:numFmt w:val="bullet"/>
+      <w:lvlText w:val=""/>
+      <w:lvlJc w:val="left"/>
+      <w:pPr>
+        <w:ind w:left="5040" w:hanging="360"/>
+      </w:pPr>
+      <w:rPr>
+        <w:rFonts w:ascii="Symbol" w:hAnsi="Symbol" w:hint="default"/>
+      </w:rPr>
+    </w:lvl>
+    <w:lvl w:ilvl="7" w:tplc="04090003" w:tentative="1">
+      <w:start w:val="1"/>
+      <w:numFmt w:val="bullet"/>
+      <w:lvlText w:val="o"/>
+      <w:lvlJc w:val="left"/>
+      <w:pPr>
+        <w:ind w:left="5760" w:hanging="360"/>
+      </w:pPr>
+      <w:rPr>
+        <w:rFonts w:ascii="Courier New" w:hAnsi="Courier New" w:cs="Courier New" w:hint="default"/>
+      </w:rPr>
+    </w:lvl>
+    <w:lvl w:ilvl="8" w:tplc="04090005" w:tentative="1">
+      <w:start w:val="1"/>
+      <w:numFmt w:val="bullet"/>
+      <w:lvlText w:val=""/>
+      <w:lvlJc w:val="left"/>
+      <w:pPr>
+        <w:ind w:left="6480" w:hanging="360"/>
+      </w:pPr>
+      <w:rPr>
+        <w:rFonts w:ascii="Wingdings" w:hAnsi="Wingdings" w:hint="default"/>
+      </w:rPr>
+    </w:lvl>
+  </w:abstractNum>
+  <w:abstractNum w:abstractNumId="1" w15:restartNumberingAfterBreak="0">
     <w:nsid w:val="65EA0507"/>
     <w:multiLevelType w:val="hybridMultilevel"/>
     <w:tmpl w:val="34423EE6"/>
@@ -337,6 +587,9 @@
     </w:lvl>
   </w:abstractNum>
   <w:num w:numId="1" w16cid:durableId="808859316">
+    <w:abstractNumId w:val="1"/>
+  </w:num>
+  <w:num w:numId="2" w16cid:durableId="1233928905">
     <w:abstractNumId w:val="0"/>
   </w:num>
 </w:numbering>

</xml_diff>